<commit_message>
Carga git 14/02/2024 | 17:47:02.93
</commit_message>
<xml_diff>
--- a/Documentacion/Mantenimientos/ER13_INV_Lectura de Kilometros/19012024 #153378 - MA176 Modificación interfaz carga de kilometrajes/ADM-Guía-9_ER13_INV_Lectura de Kilometros.docx
+++ b/Documentacion/Mantenimientos/ER13_INV_Lectura de Kilometros/19012024 #153378 - MA176 Modificación interfaz carga de kilometrajes/ADM-Guía-9_ER13_INV_Lectura de Kilometros.docx
@@ -57,8 +57,20 @@
           <w:szCs w:val="24"/>
           <w:lang w:val="es-ES"/>
         </w:rPr>
-        <w:t>para la ejecución importación de kilometraje y ejecución desde APEX</w:t>
+        <w:t xml:space="preserve">para la </w:t>
       </w:r>
+      <w:bookmarkStart w:id="0" w:name="_Hlk158824907"/>
+      <w:r>
+        <w:rPr>
+          <w:rStyle w:val="fontstyle01"/>
+          <w:rFonts w:asciiTheme="minorHAnsi" w:hAnsiTheme="minorHAnsi"/>
+          <w:sz w:val="24"/>
+          <w:szCs w:val="24"/>
+          <w:lang w:val="es-ES"/>
+        </w:rPr>
+        <w:t>ejecución importación de kilometraje y ejecución desde APEX</w:t>
+      </w:r>
+      <w:bookmarkEnd w:id="0"/>
     </w:p>
     <w:sdt>
       <w:sdtPr>
@@ -116,7 +128,7 @@
           <w:r>
             <w:fldChar w:fldCharType="separate"/>
           </w:r>
-          <w:hyperlink w:anchor="_Toc158733467" w:history="1">
+          <w:hyperlink w:anchor="_Toc158824949" w:history="1">
             <w:r>
               <w:rPr>
                 <w:rStyle w:val="Hipervnculo"/>
@@ -125,7 +137,7 @@
                 <w:noProof/>
                 <w:lang w:val="es-ES"/>
               </w:rPr>
-              <w:t>Carga reporte REPSE y Exclusión en APEX</w:t>
+              <w:t>Ejecución importación de kilometraje y ejecución desde APEX</w:t>
             </w:r>
             <w:r>
               <w:rPr>
@@ -146,7 +158,7 @@
                 <w:noProof/>
                 <w:webHidden/>
               </w:rPr>
-              <w:instrText xml:space="preserve"> PAGEREF _Toc158733467 \h </w:instrText>
+              <w:instrText xml:space="preserve"> PAGEREF _Toc158824949 \h </w:instrText>
             </w:r>
             <w:r>
               <w:rPr>
@@ -192,7 +204,7 @@
               <w14:ligatures w14:val="standardContextual"/>
             </w:rPr>
           </w:pPr>
-          <w:hyperlink w:anchor="_Toc158733468" w:history="1">
+          <w:hyperlink w:anchor="_Toc158824950" w:history="1">
             <w:r>
               <w:rPr>
                 <w:rStyle w:val="Hipervnculo"/>
@@ -274,7 +286,7 @@
                 <w:noProof/>
                 <w:webHidden/>
               </w:rPr>
-              <w:instrText xml:space="preserve"> PAGEREF _Toc158733468 \h </w:instrText>
+              <w:instrText xml:space="preserve"> PAGEREF _Toc158824950 \h </w:instrText>
             </w:r>
             <w:r>
               <w:rPr>
@@ -320,7 +332,7 @@
               <w14:ligatures w14:val="standardContextual"/>
             </w:rPr>
           </w:pPr>
-          <w:hyperlink w:anchor="_Toc158733469" w:history="1">
+          <w:hyperlink w:anchor="_Toc158824951" w:history="1">
             <w:r>
               <w:rPr>
                 <w:rStyle w:val="Hipervnculo"/>
@@ -368,7 +380,7 @@
                 <w:noProof/>
                 <w:webHidden/>
               </w:rPr>
-              <w:instrText xml:space="preserve"> PAGEREF _Toc158733469 \h </w:instrText>
+              <w:instrText xml:space="preserve"> PAGEREF _Toc158824951 \h </w:instrText>
             </w:r>
             <w:r>
               <w:rPr>
@@ -414,7 +426,7 @@
               <w14:ligatures w14:val="standardContextual"/>
             </w:rPr>
           </w:pPr>
-          <w:hyperlink w:anchor="_Toc158733470" w:history="1">
+          <w:hyperlink w:anchor="_Toc158824952" w:history="1">
             <w:r>
               <w:rPr>
                 <w:rStyle w:val="Hipervnculo"/>
@@ -462,7 +474,7 @@
                 <w:noProof/>
                 <w:webHidden/>
               </w:rPr>
-              <w:instrText xml:space="preserve"> PAGEREF _Toc158733470 \h </w:instrText>
+              <w:instrText xml:space="preserve"> PAGEREF _Toc158824952 \h </w:instrText>
             </w:r>
             <w:r>
               <w:rPr>
@@ -600,7 +612,7 @@
           <w:lang w:val="es-ES"/>
         </w:rPr>
       </w:pPr>
-      <w:bookmarkStart w:id="0" w:name="_Toc158733467"/>
+      <w:bookmarkStart w:id="1" w:name="_Toc158824949"/>
       <w:r>
         <w:rPr>
           <w:rStyle w:val="fontstyle01"/>
@@ -608,9 +620,17 @@
           <w:lang w:val="es-ES"/>
         </w:rPr>
         <w:lastRenderedPageBreak/>
-        <w:t>Carga reporte REPSE y Exclusión en APEX</w:t>
+        <w:t>E</w:t>
       </w:r>
-      <w:bookmarkEnd w:id="0"/>
+      <w:r>
+        <w:rPr>
+          <w:rStyle w:val="fontstyle01"/>
+          <w:rFonts w:asciiTheme="minorHAnsi" w:hAnsiTheme="minorHAnsi"/>
+          <w:lang w:val="es-ES"/>
+        </w:rPr>
+        <w:t>jecución importación de kilometraje y ejecución desde APEX</w:t>
+      </w:r>
+      <w:bookmarkEnd w:id="1"/>
     </w:p>
     <w:tbl>
       <w:tblPr>
@@ -632,37 +652,6 @@
           </w:tcPr>
           <w:p>
             <w:pPr>
-              <w:rPr>
-                <w:rStyle w:val="fontstyle01"/>
-                <w:rFonts w:asciiTheme="minorHAnsi" w:hAnsiTheme="minorHAnsi"/>
-                <w:sz w:val="20"/>
-                <w:szCs w:val="20"/>
-                <w:lang w:val="es-ES"/>
-              </w:rPr>
-            </w:pPr>
-            <w:r>
-              <w:rPr>
-                <w:rStyle w:val="fontstyle01"/>
-                <w:rFonts w:asciiTheme="minorHAnsi" w:hAnsiTheme="minorHAnsi"/>
-                <w:sz w:val="20"/>
-                <w:szCs w:val="20"/>
-                <w:lang w:val="es-ES"/>
-              </w:rPr>
-              <w:t>Importar y modificar reportes REPSE y exclusión</w:t>
-            </w:r>
-            <w:r>
-              <w:rPr>
-                <w:rStyle w:val="fontstyle01"/>
-                <w:rFonts w:asciiTheme="minorHAnsi" w:hAnsiTheme="minorHAnsi"/>
-                <w:sz w:val="20"/>
-                <w:szCs w:val="20"/>
-                <w:lang w:val="es-ES"/>
-              </w:rPr>
-              <w:t>:</w:t>
-            </w:r>
-          </w:p>
-          <w:p>
-            <w:pPr>
               <w:pStyle w:val="TableParagraph"/>
               <w:numPr>
                 <w:ilvl w:val="0"/>
@@ -715,30 +704,12 @@
               </w:rPr>
               <w:t>APEX</w:t>
             </w:r>
-          </w:p>
-          <w:p>
-            <w:pPr>
-              <w:pStyle w:val="TableParagraph"/>
-              <w:numPr>
-                <w:ilvl w:val="0"/>
-                <w:numId w:val="6"/>
-              </w:numPr>
-              <w:tabs>
-                <w:tab w:val="left" w:pos="467"/>
-                <w:tab w:val="left" w:pos="468"/>
-              </w:tabs>
-              <w:spacing w:before="1"/>
-              <w:rPr>
-                <w:b/>
-                <w:sz w:val="20"/>
-              </w:rPr>
-            </w:pPr>
-            <w:r>
-              <w:rPr>
-                <w:b/>
-                <w:sz w:val="20"/>
-              </w:rPr>
-              <w:t>Importar Reporte REPSE</w:t>
+            <w:r>
+              <w:rPr>
+                <w:b/>
+                <w:sz w:val="20"/>
+              </w:rPr>
+              <w:t>.</w:t>
             </w:r>
           </w:p>
           <w:p>
@@ -749,6 +720,32 @@
                 <w:numId w:val="6"/>
               </w:numPr>
               <w:rPr>
+                <w:b/>
+                <w:bCs/>
+                <w:color w:val="000000"/>
+                <w:sz w:val="20"/>
+                <w:szCs w:val="20"/>
+                <w:lang w:val="es-ES"/>
+              </w:rPr>
+            </w:pPr>
+            <w:r>
+              <w:rPr>
+                <w:rFonts w:ascii="Calibri" w:eastAsia="Calibri" w:hAnsi="Calibri" w:cs="Calibri"/>
+                <w:b/>
+                <w:sz w:val="20"/>
+                <w:lang w:val="es-ES"/>
+              </w:rPr>
+              <w:t>Carga de kilómetros por Excel.</w:t>
+            </w:r>
+          </w:p>
+          <w:p>
+            <w:pPr>
+              <w:pStyle w:val="Prrafodelista"/>
+              <w:numPr>
+                <w:ilvl w:val="0"/>
+                <w:numId w:val="6"/>
+              </w:numPr>
+              <w:rPr>
                 <w:rStyle w:val="fontstyle01"/>
                 <w:rFonts w:asciiTheme="minorHAnsi" w:hAnsiTheme="minorHAnsi"/>
                 <w:sz w:val="20"/>
@@ -761,7 +758,14 @@
                 <w:b/>
                 <w:sz w:val="20"/>
               </w:rPr>
-              <w:t>Configurar Proveedor Exclusión</w:t>
+              <w:t>Ejecutar Integración manual</w:t>
+            </w:r>
+            <w:r>
+              <w:rPr>
+                <w:b/>
+                <w:sz w:val="20"/>
+              </w:rPr>
+              <w:t>.</w:t>
             </w:r>
           </w:p>
         </w:tc>
@@ -829,7 +833,7 @@
                 <w:lang w:val="es-ES"/>
               </w:rPr>
             </w:pPr>
-            <w:bookmarkStart w:id="1" w:name="_Toc158733468"/>
+            <w:bookmarkStart w:id="2" w:name="_Toc158824950"/>
             <w:r>
               <w:rPr>
                 <w:b/>
@@ -867,7 +871,7 @@
               </w:rPr>
               <w:t>APEX</w:t>
             </w:r>
-            <w:bookmarkEnd w:id="1"/>
+            <w:bookmarkEnd w:id="2"/>
           </w:p>
         </w:tc>
       </w:tr>
@@ -1713,7 +1717,7 @@
                 <w:lang w:val="es-ES"/>
               </w:rPr>
             </w:pPr>
-            <w:bookmarkStart w:id="2" w:name="_Toc158733469"/>
+            <w:bookmarkStart w:id="3" w:name="_Toc158824951"/>
             <w:r>
               <w:rPr>
                 <w:b/>
@@ -1722,7 +1726,7 @@
               <w:lastRenderedPageBreak/>
               <w:t>Carga de kilómetros por Excel.</w:t>
             </w:r>
-            <w:bookmarkEnd w:id="2"/>
+            <w:bookmarkEnd w:id="3"/>
           </w:p>
         </w:tc>
       </w:tr>
@@ -3572,7 +3576,7 @@
                 <w:lang w:val="es-ES"/>
               </w:rPr>
             </w:pPr>
-            <w:bookmarkStart w:id="3" w:name="_Toc158733470"/>
+            <w:bookmarkStart w:id="4" w:name="_Toc158824952"/>
             <w:r>
               <w:rPr>
                 <w:b/>
@@ -3580,7 +3584,7 @@
               </w:rPr>
               <w:t>Ejecutar Integración manual</w:t>
             </w:r>
-            <w:bookmarkEnd w:id="3"/>
+            <w:bookmarkEnd w:id="4"/>
           </w:p>
         </w:tc>
       </w:tr>

</xml_diff>